<commit_message>
updated temp for baking cookies
</commit_message>
<xml_diff>
--- a/Git Document.docx
+++ b/Git Document.docx
@@ -831,30 +831,347 @@
           <w:i/>
         </w:rPr>
       </w:pPr>
+      <w:r>
+        <w:rPr>
+          <w:rFonts w:ascii="Cambria" w:hAnsi="Cambria"/>
+          <w:b/>
+          <w:i/>
+        </w:rPr>
+        <w:t xml:space="preserve">#git </w:t>
+      </w:r>
+      <w:proofErr w:type="gramStart"/>
+      <w:r>
+        <w:rPr>
+          <w:rFonts w:ascii="Cambria" w:hAnsi="Cambria"/>
+          <w:b/>
+          <w:i/>
+        </w:rPr>
+        <w:t>add .</w:t>
+      </w:r>
+      <w:proofErr w:type="gramEnd"/>
+    </w:p>
+    <w:p>
+      <w:pPr>
+        <w:pStyle w:val="ListParagraph"/>
+        <w:rPr>
+          <w:rFonts w:ascii="Cambria" w:hAnsi="Cambria"/>
+        </w:rPr>
+      </w:pPr>
+    </w:p>
+    <w:p>
+      <w:pPr>
+        <w:pStyle w:val="ListParagraph"/>
+        <w:numPr>
+          <w:ilvl w:val="0"/>
+          <w:numId w:val="5"/>
+        </w:numPr>
+        <w:rPr>
+          <w:rFonts w:ascii="Cambria" w:hAnsi="Cambria"/>
+        </w:rPr>
+      </w:pPr>
+      <w:r>
+        <w:rPr>
+          <w:rFonts w:ascii="Cambria" w:hAnsi="Cambria"/>
+        </w:rPr>
+        <w:t>To rename a file</w:t>
+      </w:r>
+    </w:p>
+    <w:p>
+      <w:pPr>
+        <w:pStyle w:val="ListParagraph"/>
+        <w:rPr>
+          <w:rFonts w:ascii="Cambria" w:hAnsi="Cambria"/>
+          <w:b/>
+          <w:i/>
+        </w:rPr>
+      </w:pPr>
+      <w:r>
+        <w:rPr>
+          <w:rFonts w:ascii="Cambria" w:hAnsi="Cambria"/>
+          <w:b/>
+          <w:i/>
+        </w:rPr>
+        <w:t>#git mv “Original name” “name we want to change”</w:t>
+      </w:r>
+    </w:p>
+    <w:p>
+      <w:pPr>
+        <w:pStyle w:val="ListParagraph"/>
+        <w:rPr>
+          <w:rFonts w:ascii="Cambria" w:hAnsi="Cambria"/>
+        </w:rPr>
+      </w:pPr>
+    </w:p>
+    <w:p>
+      <w:pPr>
+        <w:pStyle w:val="ListParagraph"/>
+        <w:numPr>
+          <w:ilvl w:val="0"/>
+          <w:numId w:val="5"/>
+        </w:numPr>
+        <w:rPr>
+          <w:rFonts w:ascii="Cambria" w:hAnsi="Cambria"/>
+        </w:rPr>
+      </w:pPr>
+      <w:r>
+        <w:rPr>
+          <w:rFonts w:ascii="Cambria" w:hAnsi="Cambria"/>
+        </w:rPr>
+        <w:t xml:space="preserve">To get all the changes we have done </w:t>
+      </w:r>
+      <w:proofErr w:type="spellStart"/>
+      <w:r>
+        <w:rPr>
+          <w:rFonts w:ascii="Cambria" w:hAnsi="Cambria"/>
+        </w:rPr>
+        <w:t>upto</w:t>
+      </w:r>
+      <w:proofErr w:type="spellEnd"/>
+      <w:r>
+        <w:rPr>
+          <w:rFonts w:ascii="Cambria" w:hAnsi="Cambria"/>
+        </w:rPr>
+        <w:t xml:space="preserve"> now</w:t>
+      </w:r>
+    </w:p>
+    <w:p>
+      <w:pPr>
+        <w:pStyle w:val="ListParagraph"/>
+        <w:rPr>
+          <w:rFonts w:ascii="Cambria" w:hAnsi="Cambria"/>
+          <w:b/>
+          <w:i/>
+        </w:rPr>
+      </w:pPr>
+      <w:r>
+        <w:rPr>
+          <w:rFonts w:ascii="Cambria" w:hAnsi="Cambria"/>
+          <w:b/>
+          <w:i/>
+        </w:rPr>
+        <w:t>#git log</w:t>
+      </w:r>
+    </w:p>
+    <w:p>
+      <w:pPr>
+        <w:pStyle w:val="ListParagraph"/>
+        <w:rPr>
+          <w:rFonts w:ascii="Cambria" w:hAnsi="Cambria"/>
+        </w:rPr>
+      </w:pPr>
+      <w:r>
+        <w:rPr>
+          <w:rFonts w:ascii="Cambria" w:hAnsi="Cambria"/>
+        </w:rPr>
+        <w:t xml:space="preserve">To get all the logs in a one line </w:t>
+      </w:r>
+    </w:p>
+    <w:p>
+      <w:pPr>
+        <w:pStyle w:val="ListParagraph"/>
+        <w:rPr>
+          <w:rFonts w:ascii="Cambria" w:hAnsi="Cambria"/>
+          <w:b/>
+          <w:i/>
+        </w:rPr>
+      </w:pPr>
+      <w:r>
+        <w:rPr>
+          <w:rFonts w:ascii="Cambria" w:hAnsi="Cambria"/>
+          <w:b/>
+          <w:i/>
+        </w:rPr>
+        <w:t>#git log –oneline</w:t>
+      </w:r>
+    </w:p>
+    <w:p>
+      <w:pPr>
+        <w:pStyle w:val="ListParagraph"/>
+        <w:rPr>
+          <w:rFonts w:ascii="Cambria" w:hAnsi="Cambria"/>
+          <w:b/>
+          <w:i/>
+        </w:rPr>
+      </w:pPr>
+    </w:p>
+    <w:p>
+      <w:pPr>
+        <w:pStyle w:val="ListParagraph"/>
+        <w:numPr>
+          <w:ilvl w:val="0"/>
+          <w:numId w:val="5"/>
+        </w:numPr>
+        <w:rPr>
+          <w:rFonts w:ascii="Cambria" w:hAnsi="Cambria"/>
+        </w:rPr>
+      </w:pPr>
+      <w:r>
+        <w:rPr>
+          <w:rFonts w:ascii="Cambria" w:hAnsi="Cambria"/>
+        </w:rPr>
+        <w:t>To do any amendments to the comments we put previously</w:t>
+      </w:r>
+    </w:p>
+    <w:p>
+      <w:pPr>
+        <w:pStyle w:val="ListParagraph"/>
+        <w:rPr>
+          <w:rFonts w:ascii="Cambria" w:hAnsi="Cambria"/>
+          <w:b/>
+        </w:rPr>
+      </w:pPr>
+      <w:r>
+        <w:rPr>
+          <w:rFonts w:ascii="Cambria" w:hAnsi="Cambria"/>
+          <w:b/>
+        </w:rPr>
+        <w:lastRenderedPageBreak/>
+        <w:t>#git commit –m “New comment” –amend</w:t>
+      </w:r>
+    </w:p>
+    <w:p>
+      <w:pPr>
+        <w:pStyle w:val="ListParagraph"/>
+        <w:rPr>
+          <w:rFonts w:ascii="Cambria" w:hAnsi="Cambria"/>
+        </w:rPr>
+      </w:pPr>
+    </w:p>
+    <w:p>
+      <w:pPr>
+        <w:pStyle w:val="ListParagraph"/>
+        <w:rPr>
+          <w:rFonts w:ascii="Cambria" w:hAnsi="Cambria"/>
+        </w:rPr>
+      </w:pPr>
+      <w:r>
+        <w:rPr>
+          <w:rFonts w:ascii="Cambria" w:hAnsi="Cambria"/>
+        </w:rPr>
+        <w:t xml:space="preserve">Enter </w:t>
+      </w:r>
+      <w:r>
+        <w:rPr>
+          <w:rFonts w:ascii="Cambria" w:hAnsi="Cambria"/>
+          <w:b/>
+          <w:i/>
+        </w:rPr>
+        <w:t>#git log</w:t>
+      </w:r>
+      <w:r>
+        <w:rPr>
+          <w:rFonts w:ascii="Cambria" w:hAnsi="Cambria"/>
+        </w:rPr>
+        <w:t xml:space="preserve"> to check the changes</w:t>
+      </w:r>
+    </w:p>
+    <w:p>
+      <w:pPr>
+        <w:pStyle w:val="ListParagraph"/>
+        <w:rPr>
+          <w:rFonts w:ascii="Cambria" w:hAnsi="Cambria"/>
+        </w:rPr>
+      </w:pPr>
+    </w:p>
+    <w:p>
+      <w:pPr>
+        <w:pStyle w:val="ListParagraph"/>
+        <w:rPr>
+          <w:rFonts w:ascii="Cambria" w:hAnsi="Cambria"/>
+        </w:rPr>
+      </w:pPr>
+      <w:r>
+        <w:rPr>
+          <w:rFonts w:ascii="Cambria" w:hAnsi="Cambria"/>
+        </w:rPr>
+        <w:t xml:space="preserve"> </w:t>
+      </w:r>
+      <w:r>
+        <w:rPr>
+          <w:rFonts w:ascii="Cambria" w:hAnsi="Cambria"/>
+        </w:rPr>
+        <w:t>Git branch is another copy of the main branch, where we have all the entries there. But if you want to work separately without effecting to the main branch we can create another branch for that. Assume that we are fixing a bug, so, we don’t want to make</w:t>
+      </w:r>
+    </w:p>
+    <w:p>
+      <w:pPr>
+        <w:pStyle w:val="ListParagraph"/>
+        <w:rPr>
+          <w:rFonts w:ascii="Cambria" w:hAnsi="Cambria"/>
+        </w:rPr>
+      </w:pPr>
+    </w:p>
+    <w:p>
+      <w:pPr>
+        <w:pStyle w:val="ListParagraph"/>
+        <w:rPr>
+          <w:rFonts w:ascii="Cambria" w:hAnsi="Cambria"/>
+          <w:b/>
+        </w:rPr>
+      </w:pPr>
+      <w:r>
+        <w:rPr>
+          <w:rFonts w:ascii="Cambria" w:hAnsi="Cambria"/>
+          <w:b/>
+        </w:rPr>
+        <w:t>Creating a new branch</w:t>
+      </w:r>
+    </w:p>
+    <w:p>
+      <w:pPr>
+        <w:ind w:firstLine="720"/>
+        <w:rPr>
+          <w:rFonts w:ascii="Cambria" w:hAnsi="Cambria"/>
+        </w:rPr>
+      </w:pPr>
+      <w:r>
+        <w:rPr>
+          <w:rFonts w:ascii="Cambria" w:hAnsi="Cambria"/>
+        </w:rPr>
+        <w:t>#git branch FixTemp</w:t>
+      </w:r>
+    </w:p>
+    <w:p>
+      <w:pPr>
+        <w:ind w:firstLine="720"/>
+        <w:rPr>
+          <w:rFonts w:ascii="Cambria" w:hAnsi="Cambria"/>
+          <w:b/>
+        </w:rPr>
+      </w:pPr>
       <w:bookmarkStart w:id="0" w:name="_GoBack"/>
       <w:r>
         <w:rPr>
           <w:rFonts w:ascii="Cambria" w:hAnsi="Cambria"/>
           <w:b/>
-          <w:i/>
-        </w:rPr>
-        <w:t xml:space="preserve">#git </w:t>
-      </w:r>
-      <w:proofErr w:type="gramStart"/>
-      <w:r>
-        <w:rPr>
-          <w:rFonts w:ascii="Cambria" w:hAnsi="Cambria"/>
-          <w:b/>
-          <w:i/>
-        </w:rPr>
-        <w:t>add .</w:t>
-      </w:r>
-      <w:proofErr w:type="gramEnd"/>
+        </w:rPr>
+        <w:t>Checking the branches</w:t>
+      </w:r>
     </w:p>
     <w:bookmarkEnd w:id="0"/>
     <w:p>
       <w:pPr>
-        <w:pStyle w:val="ListParagraph"/>
+        <w:ind w:firstLine="720"/>
+        <w:rPr>
+          <w:rFonts w:ascii="Cambria" w:hAnsi="Cambria"/>
+        </w:rPr>
+      </w:pPr>
+      <w:r>
+        <w:rPr>
+          <w:rFonts w:ascii="Cambria" w:hAnsi="Cambria"/>
+        </w:rPr>
+        <w:t>#git branch</w:t>
+      </w:r>
+    </w:p>
+    <w:p>
+      <w:pPr>
+        <w:rPr>
+          <w:rFonts w:ascii="Cambria" w:hAnsi="Cambria"/>
+        </w:rPr>
+      </w:pPr>
+    </w:p>
+    <w:p>
+      <w:pPr>
         <w:rPr>
           <w:rFonts w:ascii="Cambria" w:hAnsi="Cambria"/>
         </w:rPr>

</xml_diff>